<commit_message>
Modified Lvl zur Veröffentlichung . docx
- Commit
- Push
- Pull
- Fetch
grob angefangen
</commit_message>
<xml_diff>
--- a/Doku-word/Levels zur Veröffentlichung/Levels zur Veröffentlichung.docx
+++ b/Doku-word/Levels zur Veröffentlichung/Levels zur Veröffentlichung.docx
@@ -46,16 +46,24 @@
       <w:r>
         <w:t xml:space="preserve">[3] </w:t>
       </w:r>
+      <w:r>
+        <w:t>https://git-scm.com/book/en/v2/Git-Tools-Stashing-and-Cleaning 29.10.2019</w:t>
+      </w:r>
+    </w:p>
+    <w:p>
+      <w:r>
+        <w:t xml:space="preserve">[4] </w:t>
+      </w:r>
       <w:hyperlink r:id="rId6" w:history="1">
         <w:r>
           <w:rPr>
             <w:rStyle w:val="Hyperlink"/>
           </w:rPr>
-          <w:t>https://git-scm.com/book/en/v2/Git-Tools-Stashing-and-Cleaning</w:t>
+          <w:t>https://git-scm.com/book/de/v1/Git-Branching-Externe-Branches</w:t>
         </w:r>
       </w:hyperlink>
       <w:r>
-        <w:t xml:space="preserve"> 29.10.2019</w:t>
+        <w:t xml:space="preserve">  04.11.2019</w:t>
       </w:r>
     </w:p>
     <w:p>
@@ -116,7 +124,12 @@
         <w:t xml:space="preserve"> </w:t>
       </w:r>
       <w:r>
-        <w:t xml:space="preserve">werden die derzeitigen Änderungen angezeigt, zu sehen in ABBILDUNG. </w:t>
+        <w:t>werden die derzeitigen Änderungen angezeigt, zu sehen in ABBILDUNG.</w:t>
+      </w:r>
+      <w:bookmarkStart w:id="0" w:name="_GoBack"/>
+      <w:bookmarkEnd w:id="0"/>
+      <w:r>
+        <w:t xml:space="preserve"> </w:t>
       </w:r>
       <w:r>
         <w:t xml:space="preserve">Unter </w:t>
@@ -278,13 +291,7 @@
         <w:t xml:space="preserve"> benötigt werden.</w:t>
       </w:r>
       <w:r>
-        <w:t xml:space="preserve"> Man stelle sich eine größere Änderung</w:t>
-      </w:r>
-      <w:r>
-        <w:t xml:space="preserve"> </w:t>
-      </w:r>
-      <w:r>
-        <w:t>vor, welche mehrere kleinere Module, unabhängig voneinander, beinhaltet.</w:t>
+        <w:t xml:space="preserve"> Man stelle sich eine größere Änderung vor, welche mehrere kleinere Module, unabhängig voneinander, beinhaltet.</w:t>
       </w:r>
       <w:r>
         <w:t xml:space="preserve"> </w:t>
@@ -451,7 +458,13 @@
       </w:r>
       <w:proofErr w:type="spellEnd"/>
       <w:r>
-        <w:t xml:space="preserve"> kann im File View über die GUI einzelne Abschnitte oder Zeilen einer Datei </w:t>
+        <w:t xml:space="preserve"> k</w:t>
+      </w:r>
+      <w:r>
+        <w:t>önnen</w:t>
+      </w:r>
+      <w:r>
+        <w:t xml:space="preserve"> im File View über die GUI einzelne Abschnitte oder Zeilen einer Datei </w:t>
       </w:r>
       <w:proofErr w:type="spellStart"/>
       <w:r>
@@ -570,7 +583,13 @@
         <w:t xml:space="preserve"> </w:t>
       </w:r>
       <w:r>
-        <w:t xml:space="preserve">verwenden. </w:t>
+        <w:t>verwende</w:t>
+      </w:r>
+      <w:r>
+        <w:t>t werden</w:t>
+      </w:r>
+      <w:r>
+        <w:t xml:space="preserve">. </w:t>
       </w:r>
       <w:r>
         <w:t>Dateien und Ordner,</w:t>
@@ -713,15 +732,7 @@
       </w:r>
       <w:proofErr w:type="spellEnd"/>
       <w:r>
-        <w:t xml:space="preserve"> kann eine Datei oder Ordner </w:t>
-      </w:r>
-      <w:proofErr w:type="spellStart"/>
-      <w:r>
-        <w:t>iin</w:t>
-      </w:r>
-      <w:proofErr w:type="spellEnd"/>
-      <w:r>
-        <w:t xml:space="preserve"> der Änderungsansicht durch ein Rechtsklick ignoriert werden, </w:t>
+        <w:t xml:space="preserve"> kann eine Datei oder Ordner in der Änderungsansicht durch ein Rechtsklick ignoriert werden, </w:t>
       </w:r>
       <w:proofErr w:type="gramStart"/>
       <w:r>
@@ -1397,12 +1408,163 @@
         </w:rPr>
         <w:t>[3]</w:t>
       </w:r>
-      <w:bookmarkStart w:id="0" w:name="_GoBack"/>
-      <w:bookmarkEnd w:id="0"/>
     </w:p>
     <w:p>
       <w:r>
         <w:t>Commit</w:t>
+      </w:r>
+    </w:p>
+    <w:p>
+      <w:proofErr w:type="spellStart"/>
+      <w:r>
+        <w:t>Commits</w:t>
+      </w:r>
+      <w:proofErr w:type="spellEnd"/>
+      <w:r>
+        <w:t xml:space="preserve"> bilden die zentrale Rolle in der Versionsverwaltung </w:t>
+      </w:r>
+      <w:proofErr w:type="spellStart"/>
+      <w:r>
+        <w:t>git</w:t>
+      </w:r>
+      <w:proofErr w:type="spellEnd"/>
+      <w:r>
+        <w:t xml:space="preserve">. Ein Commit entspricht einem bestimmten Stand der Arbeitskopie. Je nach Konfigurationsmanagement und bearbeitenden Pfad haben </w:t>
+      </w:r>
+      <w:proofErr w:type="spellStart"/>
+      <w:r>
+        <w:t>Commits</w:t>
+      </w:r>
+      <w:proofErr w:type="spellEnd"/>
+      <w:r>
+        <w:t xml:space="preserve"> unterschiedliche Anforderungen. So kann ein Commit in einem Bugfix Branch aus einem einzelnen veränderten Buchstaben bestehen, oder ein Commit entspricht einem neuen Feature auf einem Entwicklungspfad. In Absatz HIERVERLINKEN </w:t>
+      </w:r>
+      <w:proofErr w:type="spellStart"/>
+      <w:r>
+        <w:t>Gitflow</w:t>
+      </w:r>
+      <w:proofErr w:type="spellEnd"/>
+      <w:r>
+        <w:t xml:space="preserve"> wird deutlich wofür ein Commit auf dem jeweiligen Pfad steht. Ein Commit enthält neben dem Abbild der aktuellen Arbeitskopie</w:t>
+      </w:r>
+      <w:r>
+        <w:t xml:space="preserve">, sofern alles </w:t>
+      </w:r>
+      <w:proofErr w:type="spellStart"/>
+      <w:r>
+        <w:t>gestaged</w:t>
+      </w:r>
+      <w:proofErr w:type="spellEnd"/>
+      <w:r>
+        <w:t xml:space="preserve"> wurde, auch eine Commit Nachricht. Diese sollte eine möglichst kurze, aber dennoch Aussagende Zusammenfassung der Änderungen beinhalten. Die Commit Nachricht ist neben </w:t>
+      </w:r>
+      <w:r>
+        <w:rPr>
+          <w:i/>
+          <w:iCs/>
+        </w:rPr>
+        <w:t xml:space="preserve">tags </w:t>
+      </w:r>
+      <w:r>
+        <w:t xml:space="preserve">die schnellste Möglichkeit, Änderungen zu finden. Für schnelle Übersicht und Zusammenarbeit sollte man sich daher ein Schema überlegen, welche Projektweit gilt und angewendet wird. Ein Commit verweist auch immer auf sein </w:t>
+      </w:r>
+      <w:proofErr w:type="spellStart"/>
+      <w:r>
+        <w:rPr>
+          <w:i/>
+          <w:iCs/>
+        </w:rPr>
+        <w:t>parent</w:t>
+      </w:r>
+      <w:proofErr w:type="spellEnd"/>
+      <w:r>
+        <w:rPr>
+          <w:i/>
+          <w:iCs/>
+        </w:rPr>
+        <w:t xml:space="preserve">. </w:t>
+      </w:r>
+      <w:r>
+        <w:t xml:space="preserve">Anhand diesem kann man feststellen, woher der Commit stammte, beziehungsweise, welche Änderungen im Vergleich zu seinem </w:t>
+      </w:r>
+      <w:proofErr w:type="spellStart"/>
+      <w:r>
+        <w:rPr>
+          <w:i/>
+          <w:iCs/>
+        </w:rPr>
+        <w:t>parent</w:t>
+      </w:r>
+      <w:proofErr w:type="spellEnd"/>
+      <w:r>
+        <w:rPr>
+          <w:i/>
+          <w:iCs/>
+        </w:rPr>
+        <w:t xml:space="preserve"> </w:t>
+      </w:r>
+      <w:r>
+        <w:t xml:space="preserve">einflossen. Durch diese Verknüpfung kann man nun die </w:t>
+      </w:r>
+      <w:proofErr w:type="spellStart"/>
+      <w:r>
+        <w:t>Commits</w:t>
+      </w:r>
+      <w:proofErr w:type="spellEnd"/>
+      <w:r>
+        <w:t xml:space="preserve"> anordnen und erhält damit die berühmte Baumstruktur. Jeder neue Commit wird an dessen vorhergehenden angehangen und erweitert die Kette. Wird ein neuer Pfad erstellt, zeigen zwei </w:t>
+      </w:r>
+      <w:proofErr w:type="spellStart"/>
+      <w:r>
+        <w:t>Commits</w:t>
+      </w:r>
+      <w:proofErr w:type="spellEnd"/>
+      <w:r>
+        <w:t xml:space="preserve"> auf den gleichen Vorgänger, es entsteht eine Abzweigung. Werden Pfade wieder zusammengefügt hat der folgende Commit </w:t>
+      </w:r>
+      <w:r>
+        <w:t xml:space="preserve">zwei </w:t>
+      </w:r>
+      <w:proofErr w:type="spellStart"/>
+      <w:r>
+        <w:rPr>
+          <w:i/>
+          <w:iCs/>
+        </w:rPr>
+        <w:t>parents</w:t>
+      </w:r>
+      <w:proofErr w:type="spellEnd"/>
+      <w:r>
+        <w:t xml:space="preserve">. Durch die Kette an </w:t>
+      </w:r>
+      <w:proofErr w:type="spellStart"/>
+      <w:r>
+        <w:t>Commits</w:t>
+      </w:r>
+      <w:proofErr w:type="spellEnd"/>
+      <w:r>
+        <w:t xml:space="preserve"> bildet sich eine lückenlose Historie bis zum Ursprung des </w:t>
+      </w:r>
+      <w:proofErr w:type="spellStart"/>
+      <w:r>
+        <w:t>git</w:t>
+      </w:r>
+      <w:proofErr w:type="spellEnd"/>
+      <w:r>
+        <w:t xml:space="preserve"> </w:t>
+      </w:r>
+      <w:r>
+        <w:t>R</w:t>
+      </w:r>
+      <w:r>
+        <w:t xml:space="preserve">epository. </w:t>
+      </w:r>
+    </w:p>
+    <w:p/>
+    <w:p/>
+    <w:p>
+      <w:r>
+        <w:t>[4] für unteren</w:t>
       </w:r>
     </w:p>
     <w:p>
@@ -1416,6 +1578,1986 @@
           <w:lang w:val="en-US"/>
         </w:rPr>
       </w:pPr>
+      <w:r>
+        <w:rPr>
+          <w:lang w:val="en-US"/>
+        </w:rPr>
+        <w:t xml:space="preserve">Der </w:t>
+      </w:r>
+      <w:proofErr w:type="spellStart"/>
+      <w:r>
+        <w:rPr>
+          <w:lang w:val="en-US"/>
+        </w:rPr>
+        <w:t>Befehl</w:t>
+      </w:r>
+      <w:proofErr w:type="spellEnd"/>
+      <w:r>
+        <w:rPr>
+          <w:lang w:val="en-US"/>
+        </w:rPr>
+        <w:t xml:space="preserve"> </w:t>
+      </w:r>
+      <w:r>
+        <w:rPr>
+          <w:b/>
+          <w:bCs/>
+          <w:i/>
+          <w:iCs/>
+          <w:lang w:val="en-US"/>
+        </w:rPr>
+        <w:t>git push</w:t>
+      </w:r>
+      <w:r>
+        <w:rPr>
+          <w:lang w:val="en-US"/>
+        </w:rPr>
+        <w:t xml:space="preserve"> </w:t>
+      </w:r>
+      <w:proofErr w:type="spellStart"/>
+      <w:r>
+        <w:rPr>
+          <w:lang w:val="en-US"/>
+        </w:rPr>
+        <w:t>wird</w:t>
+      </w:r>
+      <w:proofErr w:type="spellEnd"/>
+      <w:r>
+        <w:rPr>
+          <w:lang w:val="en-US"/>
+        </w:rPr>
+        <w:t xml:space="preserve"> </w:t>
+      </w:r>
+      <w:proofErr w:type="spellStart"/>
+      <w:r>
+        <w:rPr>
+          <w:lang w:val="en-US"/>
+        </w:rPr>
+        <w:t>dazu</w:t>
+      </w:r>
+      <w:proofErr w:type="spellEnd"/>
+      <w:r>
+        <w:rPr>
+          <w:lang w:val="en-US"/>
+        </w:rPr>
+        <w:t xml:space="preserve"> </w:t>
+      </w:r>
+      <w:proofErr w:type="spellStart"/>
+      <w:r>
+        <w:rPr>
+          <w:lang w:val="en-US"/>
+        </w:rPr>
+        <w:t>benötigt</w:t>
+      </w:r>
+      <w:proofErr w:type="spellEnd"/>
+      <w:r>
+        <w:rPr>
+          <w:lang w:val="en-US"/>
+        </w:rPr>
+        <w:t xml:space="preserve"> die </w:t>
+      </w:r>
+      <w:proofErr w:type="spellStart"/>
+      <w:r>
+        <w:rPr>
+          <w:lang w:val="en-US"/>
+        </w:rPr>
+        <w:t>lokalen</w:t>
+      </w:r>
+      <w:proofErr w:type="spellEnd"/>
+      <w:r>
+        <w:rPr>
+          <w:lang w:val="en-US"/>
+        </w:rPr>
+        <w:t xml:space="preserve"> </w:t>
+      </w:r>
+      <w:proofErr w:type="spellStart"/>
+      <w:r>
+        <w:rPr>
+          <w:lang w:val="en-US"/>
+        </w:rPr>
+        <w:t>Änderungen</w:t>
+      </w:r>
+      <w:proofErr w:type="spellEnd"/>
+      <w:r>
+        <w:rPr>
+          <w:lang w:val="en-US"/>
+        </w:rPr>
+        <w:t xml:space="preserve"> </w:t>
+      </w:r>
+      <w:proofErr w:type="spellStart"/>
+      <w:r>
+        <w:rPr>
+          <w:lang w:val="en-US"/>
+        </w:rPr>
+        <w:t>im</w:t>
+      </w:r>
+      <w:proofErr w:type="spellEnd"/>
+      <w:r>
+        <w:rPr>
+          <w:lang w:val="en-US"/>
+        </w:rPr>
+        <w:t xml:space="preserve"> git repository auf den </w:t>
+      </w:r>
+      <w:proofErr w:type="spellStart"/>
+      <w:r>
+        <w:rPr>
+          <w:lang w:val="en-US"/>
+        </w:rPr>
+        <w:t>globalen</w:t>
+      </w:r>
+      <w:proofErr w:type="spellEnd"/>
+      <w:r>
+        <w:rPr>
+          <w:lang w:val="en-US"/>
+        </w:rPr>
+        <w:t xml:space="preserve"> Server </w:t>
+      </w:r>
+      <w:proofErr w:type="spellStart"/>
+      <w:r>
+        <w:rPr>
+          <w:lang w:val="en-US"/>
+        </w:rPr>
+        <w:t>zu</w:t>
+      </w:r>
+      <w:proofErr w:type="spellEnd"/>
+      <w:r>
+        <w:rPr>
+          <w:lang w:val="en-US"/>
+        </w:rPr>
+        <w:t xml:space="preserve"> </w:t>
+      </w:r>
+      <w:proofErr w:type="spellStart"/>
+      <w:r>
+        <w:rPr>
+          <w:lang w:val="en-US"/>
+        </w:rPr>
+        <w:t>legen</w:t>
+      </w:r>
+      <w:proofErr w:type="spellEnd"/>
+      <w:r>
+        <w:rPr>
+          <w:lang w:val="en-US"/>
+        </w:rPr>
+        <w:t xml:space="preserve">. </w:t>
+      </w:r>
+      <w:proofErr w:type="spellStart"/>
+      <w:r>
+        <w:rPr>
+          <w:lang w:val="en-US"/>
+        </w:rPr>
+        <w:t>Somit</w:t>
+      </w:r>
+      <w:proofErr w:type="spellEnd"/>
+      <w:r>
+        <w:rPr>
+          <w:lang w:val="en-US"/>
+        </w:rPr>
+        <w:t xml:space="preserve"> </w:t>
+      </w:r>
+      <w:proofErr w:type="spellStart"/>
+      <w:r>
+        <w:rPr>
+          <w:lang w:val="en-US"/>
+        </w:rPr>
+        <w:t>wird</w:t>
+      </w:r>
+      <w:proofErr w:type="spellEnd"/>
+      <w:r>
+        <w:rPr>
+          <w:lang w:val="en-US"/>
+        </w:rPr>
+        <w:t xml:space="preserve"> </w:t>
+      </w:r>
+      <w:r>
+        <w:rPr>
+          <w:i/>
+          <w:iCs/>
+          <w:lang w:val="en-US"/>
+        </w:rPr>
+        <w:t>push</w:t>
+      </w:r>
+      <w:r>
+        <w:rPr>
+          <w:lang w:val="en-US"/>
+        </w:rPr>
+        <w:t xml:space="preserve"> </w:t>
+      </w:r>
+      <w:proofErr w:type="spellStart"/>
+      <w:r>
+        <w:rPr>
+          <w:lang w:val="en-US"/>
+        </w:rPr>
+        <w:t>nur</w:t>
+      </w:r>
+      <w:proofErr w:type="spellEnd"/>
+      <w:r>
+        <w:rPr>
+          <w:lang w:val="en-US"/>
+        </w:rPr>
+        <w:t xml:space="preserve"> </w:t>
+      </w:r>
+      <w:proofErr w:type="spellStart"/>
+      <w:r>
+        <w:rPr>
+          <w:lang w:val="en-US"/>
+        </w:rPr>
+        <w:t>benötigt</w:t>
+      </w:r>
+      <w:proofErr w:type="spellEnd"/>
+      <w:r>
+        <w:rPr>
+          <w:lang w:val="en-US"/>
+        </w:rPr>
+        <w:t xml:space="preserve">, </w:t>
+      </w:r>
+      <w:proofErr w:type="spellStart"/>
+      <w:r>
+        <w:rPr>
+          <w:lang w:val="en-US"/>
+        </w:rPr>
+        <w:t>wenn</w:t>
+      </w:r>
+      <w:proofErr w:type="spellEnd"/>
+      <w:r>
+        <w:rPr>
+          <w:lang w:val="en-US"/>
+        </w:rPr>
+        <w:t xml:space="preserve"> man </w:t>
+      </w:r>
+      <w:proofErr w:type="spellStart"/>
+      <w:r>
+        <w:rPr>
+          <w:lang w:val="en-US"/>
+        </w:rPr>
+        <w:t>einen</w:t>
+      </w:r>
+      <w:proofErr w:type="spellEnd"/>
+      <w:r>
+        <w:rPr>
+          <w:lang w:val="en-US"/>
+        </w:rPr>
+        <w:t xml:space="preserve"> </w:t>
+      </w:r>
+      <w:proofErr w:type="spellStart"/>
+      <w:r>
+        <w:rPr>
+          <w:lang w:val="en-US"/>
+        </w:rPr>
+        <w:t>nicht</w:t>
+      </w:r>
+      <w:proofErr w:type="spellEnd"/>
+      <w:r>
+        <w:rPr>
+          <w:lang w:val="en-US"/>
+        </w:rPr>
+        <w:t xml:space="preserve"> </w:t>
+      </w:r>
+      <w:proofErr w:type="spellStart"/>
+      <w:r>
+        <w:rPr>
+          <w:lang w:val="en-US"/>
+        </w:rPr>
+        <w:t>lokalen</w:t>
+      </w:r>
+      <w:proofErr w:type="spellEnd"/>
+      <w:r>
+        <w:rPr>
+          <w:lang w:val="en-US"/>
+        </w:rPr>
+        <w:t xml:space="preserve"> Host </w:t>
+      </w:r>
+      <w:proofErr w:type="spellStart"/>
+      <w:r>
+        <w:rPr>
+          <w:lang w:val="en-US"/>
+        </w:rPr>
+        <w:t>nutzt</w:t>
+      </w:r>
+      <w:proofErr w:type="spellEnd"/>
+      <w:r>
+        <w:rPr>
+          <w:lang w:val="en-US"/>
+        </w:rPr>
+        <w:t xml:space="preserve">, </w:t>
+      </w:r>
+      <w:proofErr w:type="spellStart"/>
+      <w:r>
+        <w:rPr>
+          <w:lang w:val="en-US"/>
+        </w:rPr>
+        <w:t>zum</w:t>
+      </w:r>
+      <w:proofErr w:type="spellEnd"/>
+      <w:r>
+        <w:rPr>
+          <w:lang w:val="en-US"/>
+        </w:rPr>
+        <w:t xml:space="preserve"> </w:t>
+      </w:r>
+      <w:proofErr w:type="spellStart"/>
+      <w:r>
+        <w:rPr>
+          <w:lang w:val="en-US"/>
+        </w:rPr>
+        <w:t>Beispiel</w:t>
+      </w:r>
+      <w:proofErr w:type="spellEnd"/>
+      <w:r>
+        <w:rPr>
+          <w:lang w:val="en-US"/>
+        </w:rPr>
+        <w:t xml:space="preserve"> das Repository auf </w:t>
+      </w:r>
+      <w:r>
+        <w:rPr>
+          <w:i/>
+          <w:iCs/>
+          <w:lang w:val="en-US"/>
+        </w:rPr>
+        <w:t>github.com</w:t>
+      </w:r>
+      <w:r>
+        <w:rPr>
+          <w:lang w:val="en-US"/>
+        </w:rPr>
+        <w:t xml:space="preserve"> </w:t>
+      </w:r>
+      <w:proofErr w:type="spellStart"/>
+      <w:r>
+        <w:rPr>
+          <w:lang w:val="en-US"/>
+        </w:rPr>
+        <w:t>liegt</w:t>
+      </w:r>
+      <w:proofErr w:type="spellEnd"/>
+      <w:r>
+        <w:rPr>
+          <w:lang w:val="en-US"/>
+        </w:rPr>
+        <w:t xml:space="preserve">. Der </w:t>
+      </w:r>
+      <w:proofErr w:type="spellStart"/>
+      <w:r>
+        <w:rPr>
+          <w:lang w:val="en-US"/>
+        </w:rPr>
+        <w:t>globale</w:t>
+      </w:r>
+      <w:proofErr w:type="spellEnd"/>
+      <w:r>
+        <w:rPr>
+          <w:lang w:val="en-US"/>
+        </w:rPr>
+        <w:t xml:space="preserve"> </w:t>
+      </w:r>
+      <w:proofErr w:type="spellStart"/>
+      <w:r>
+        <w:rPr>
+          <w:lang w:val="en-US"/>
+        </w:rPr>
+        <w:t>Hauptstandort</w:t>
+      </w:r>
+      <w:proofErr w:type="spellEnd"/>
+      <w:r>
+        <w:rPr>
+          <w:lang w:val="en-US"/>
+        </w:rPr>
+        <w:t xml:space="preserve"> </w:t>
+      </w:r>
+      <w:proofErr w:type="spellStart"/>
+      <w:r>
+        <w:rPr>
+          <w:lang w:val="en-US"/>
+        </w:rPr>
+        <w:t>wird</w:t>
+      </w:r>
+      <w:proofErr w:type="spellEnd"/>
+      <w:r>
+        <w:rPr>
+          <w:lang w:val="en-US"/>
+        </w:rPr>
+        <w:t xml:space="preserve"> </w:t>
+      </w:r>
+      <w:proofErr w:type="spellStart"/>
+      <w:r>
+        <w:rPr>
+          <w:lang w:val="en-US"/>
+        </w:rPr>
+        <w:t>meist</w:t>
+      </w:r>
+      <w:proofErr w:type="spellEnd"/>
+      <w:r>
+        <w:rPr>
+          <w:lang w:val="en-US"/>
+        </w:rPr>
+        <w:t xml:space="preserve"> </w:t>
+      </w:r>
+      <w:r>
+        <w:rPr>
+          <w:i/>
+          <w:iCs/>
+          <w:lang w:val="en-US"/>
+        </w:rPr>
+        <w:t xml:space="preserve">origin </w:t>
+      </w:r>
+      <w:proofErr w:type="spellStart"/>
+      <w:r>
+        <w:rPr>
+          <w:lang w:val="en-US"/>
+        </w:rPr>
+        <w:t>gena</w:t>
+      </w:r>
+      <w:r>
+        <w:rPr>
+          <w:lang w:val="en-US"/>
+        </w:rPr>
+        <w:t>n</w:t>
+      </w:r>
+      <w:r>
+        <w:rPr>
+          <w:lang w:val="en-US"/>
+        </w:rPr>
+        <w:t>nt</w:t>
+      </w:r>
+      <w:proofErr w:type="spellEnd"/>
+      <w:r>
+        <w:rPr>
+          <w:lang w:val="en-US"/>
+        </w:rPr>
+        <w:t>.</w:t>
+      </w:r>
+      <w:r>
+        <w:rPr>
+          <w:lang w:val="en-US"/>
+        </w:rPr>
+        <w:br/>
+        <w:t xml:space="preserve">Um </w:t>
+      </w:r>
+      <w:proofErr w:type="spellStart"/>
+      <w:r>
+        <w:rPr>
+          <w:lang w:val="en-US"/>
+        </w:rPr>
+        <w:t>zum</w:t>
+      </w:r>
+      <w:proofErr w:type="spellEnd"/>
+      <w:r>
+        <w:rPr>
+          <w:lang w:val="en-US"/>
+        </w:rPr>
+        <w:t xml:space="preserve"> </w:t>
+      </w:r>
+      <w:proofErr w:type="spellStart"/>
+      <w:r>
+        <w:rPr>
+          <w:lang w:val="en-US"/>
+        </w:rPr>
+        <w:t>Beispiel</w:t>
+      </w:r>
+      <w:proofErr w:type="spellEnd"/>
+      <w:r>
+        <w:rPr>
+          <w:lang w:val="en-US"/>
+        </w:rPr>
+        <w:t xml:space="preserve"> </w:t>
+      </w:r>
+      <w:proofErr w:type="spellStart"/>
+      <w:r>
+        <w:rPr>
+          <w:lang w:val="en-US"/>
+        </w:rPr>
+        <w:t>Änderungen</w:t>
+      </w:r>
+      <w:proofErr w:type="spellEnd"/>
+      <w:r>
+        <w:rPr>
+          <w:lang w:val="en-US"/>
+        </w:rPr>
+        <w:t xml:space="preserve"> auf dem P</w:t>
+      </w:r>
+      <w:proofErr w:type="spellStart"/>
+      <w:r>
+        <w:rPr>
+          <w:lang w:val="en-US"/>
+        </w:rPr>
+        <w:t>fad</w:t>
+      </w:r>
+      <w:proofErr w:type="spellEnd"/>
+      <w:r>
+        <w:rPr>
+          <w:lang w:val="en-US"/>
+        </w:rPr>
+        <w:t xml:space="preserve"> </w:t>
+      </w:r>
+      <w:r>
+        <w:rPr>
+          <w:i/>
+          <w:iCs/>
+          <w:lang w:val="en-US"/>
+        </w:rPr>
+        <w:t>master</w:t>
+      </w:r>
+      <w:r>
+        <w:rPr>
+          <w:lang w:val="en-US"/>
+        </w:rPr>
+        <w:t xml:space="preserve"> auf dem </w:t>
+      </w:r>
+      <w:proofErr w:type="spellStart"/>
+      <w:r>
+        <w:rPr>
+          <w:lang w:val="en-US"/>
+        </w:rPr>
+        <w:t>globalen</w:t>
+      </w:r>
+      <w:proofErr w:type="spellEnd"/>
+      <w:r>
+        <w:rPr>
+          <w:lang w:val="en-US"/>
+        </w:rPr>
+        <w:t xml:space="preserve"> Repository </w:t>
+      </w:r>
+      <w:proofErr w:type="spellStart"/>
+      <w:r>
+        <w:rPr>
+          <w:lang w:val="en-US"/>
+        </w:rPr>
+        <w:t>zu</w:t>
+      </w:r>
+      <w:proofErr w:type="spellEnd"/>
+      <w:r>
+        <w:rPr>
+          <w:lang w:val="en-US"/>
+        </w:rPr>
+        <w:t xml:space="preserve"> </w:t>
+      </w:r>
+      <w:proofErr w:type="spellStart"/>
+      <w:r>
+        <w:rPr>
+          <w:lang w:val="en-US"/>
+        </w:rPr>
+        <w:t>veröffentlichen</w:t>
+      </w:r>
+      <w:proofErr w:type="spellEnd"/>
+      <w:r>
+        <w:rPr>
+          <w:lang w:val="en-US"/>
+        </w:rPr>
+        <w:t xml:space="preserve"> </w:t>
+      </w:r>
+      <w:proofErr w:type="spellStart"/>
+      <w:r>
+        <w:rPr>
+          <w:lang w:val="en-US"/>
+        </w:rPr>
+        <w:t>kann</w:t>
+      </w:r>
+      <w:proofErr w:type="spellEnd"/>
+      <w:r>
+        <w:rPr>
+          <w:lang w:val="en-US"/>
+        </w:rPr>
+        <w:t xml:space="preserve"> der </w:t>
+      </w:r>
+      <w:proofErr w:type="spellStart"/>
+      <w:r>
+        <w:rPr>
+          <w:lang w:val="en-US"/>
+        </w:rPr>
+        <w:t>Befehl</w:t>
+      </w:r>
+      <w:proofErr w:type="spellEnd"/>
+      <w:r>
+        <w:rPr>
+          <w:lang w:val="en-US"/>
+        </w:rPr>
+        <w:t xml:space="preserve"> </w:t>
+      </w:r>
+      <w:r>
+        <w:rPr>
+          <w:b/>
+          <w:bCs/>
+          <w:i/>
+          <w:iCs/>
+          <w:lang w:val="en-US"/>
+        </w:rPr>
+        <w:t xml:space="preserve">git push origin master </w:t>
+      </w:r>
+      <w:proofErr w:type="spellStart"/>
+      <w:r>
+        <w:rPr>
+          <w:lang w:val="en-US"/>
+        </w:rPr>
+        <w:t>benutzt</w:t>
+      </w:r>
+      <w:proofErr w:type="spellEnd"/>
+      <w:r>
+        <w:rPr>
+          <w:lang w:val="en-US"/>
+        </w:rPr>
+        <w:t xml:space="preserve"> </w:t>
+      </w:r>
+      <w:proofErr w:type="spellStart"/>
+      <w:r>
+        <w:rPr>
+          <w:lang w:val="en-US"/>
+        </w:rPr>
+        <w:t>werden</w:t>
+      </w:r>
+      <w:proofErr w:type="spellEnd"/>
+      <w:r>
+        <w:rPr>
+          <w:lang w:val="en-US"/>
+        </w:rPr>
+        <w:t>.</w:t>
+      </w:r>
+      <w:r>
+        <w:rPr>
+          <w:lang w:val="en-US"/>
+        </w:rPr>
+        <w:t xml:space="preserve"> </w:t>
+      </w:r>
+    </w:p>
+    <w:p>
+      <w:pPr>
+        <w:rPr>
+          <w:lang w:val="en-US"/>
+        </w:rPr>
+      </w:pPr>
+    </w:p>
+    <w:p>
+      <w:pPr>
+        <w:rPr>
+          <w:lang w:val="en-US"/>
+        </w:rPr>
+      </w:pPr>
+      <w:r>
+        <w:rPr>
+          <w:lang w:val="en-US"/>
+        </w:rPr>
+        <w:t>Pull</w:t>
+      </w:r>
+    </w:p>
+    <w:p>
+      <w:pPr>
+        <w:rPr>
+          <w:lang w:val="en-US"/>
+        </w:rPr>
+      </w:pPr>
+      <w:r>
+        <w:rPr>
+          <w:lang w:val="en-US"/>
+        </w:rPr>
+        <w:t xml:space="preserve">Der </w:t>
+      </w:r>
+      <w:proofErr w:type="spellStart"/>
+      <w:r>
+        <w:rPr>
+          <w:lang w:val="en-US"/>
+        </w:rPr>
+        <w:t>Befehl</w:t>
+      </w:r>
+      <w:proofErr w:type="spellEnd"/>
+      <w:r>
+        <w:rPr>
+          <w:lang w:val="en-US"/>
+        </w:rPr>
+        <w:t xml:space="preserve"> </w:t>
+      </w:r>
+      <w:r>
+        <w:rPr>
+          <w:b/>
+          <w:bCs/>
+          <w:i/>
+          <w:iCs/>
+          <w:lang w:val="en-US"/>
+        </w:rPr>
+        <w:t xml:space="preserve">git pull </w:t>
+      </w:r>
+      <w:proofErr w:type="spellStart"/>
+      <w:r>
+        <w:rPr>
+          <w:lang w:val="en-US"/>
+        </w:rPr>
+        <w:t>wird</w:t>
+      </w:r>
+      <w:proofErr w:type="spellEnd"/>
+      <w:r>
+        <w:rPr>
+          <w:lang w:val="en-US"/>
+        </w:rPr>
+        <w:t xml:space="preserve"> </w:t>
+      </w:r>
+      <w:proofErr w:type="spellStart"/>
+      <w:r>
+        <w:rPr>
+          <w:lang w:val="en-US"/>
+        </w:rPr>
+        <w:t>benötigt</w:t>
+      </w:r>
+      <w:proofErr w:type="spellEnd"/>
+      <w:r>
+        <w:rPr>
+          <w:lang w:val="en-US"/>
+        </w:rPr>
+        <w:t xml:space="preserve"> um das </w:t>
+      </w:r>
+      <w:proofErr w:type="spellStart"/>
+      <w:r>
+        <w:rPr>
+          <w:lang w:val="en-US"/>
+        </w:rPr>
+        <w:t>lokale</w:t>
+      </w:r>
+      <w:proofErr w:type="spellEnd"/>
+      <w:r>
+        <w:rPr>
+          <w:lang w:val="en-US"/>
+        </w:rPr>
+        <w:t xml:space="preserve"> repository </w:t>
+      </w:r>
+      <w:proofErr w:type="spellStart"/>
+      <w:r>
+        <w:rPr>
+          <w:lang w:val="en-US"/>
+        </w:rPr>
+        <w:t>mit</w:t>
+      </w:r>
+      <w:proofErr w:type="spellEnd"/>
+      <w:r>
+        <w:rPr>
+          <w:lang w:val="en-US"/>
+        </w:rPr>
+        <w:t xml:space="preserve"> (falls </w:t>
+      </w:r>
+      <w:proofErr w:type="spellStart"/>
+      <w:r>
+        <w:rPr>
+          <w:lang w:val="en-US"/>
+        </w:rPr>
+        <w:t>vorhandenen</w:t>
+      </w:r>
+      <w:proofErr w:type="spellEnd"/>
+      <w:r>
+        <w:rPr>
+          <w:lang w:val="en-US"/>
+        </w:rPr>
+        <w:t xml:space="preserve">) </w:t>
+      </w:r>
+      <w:proofErr w:type="spellStart"/>
+      <w:r>
+        <w:rPr>
+          <w:lang w:val="en-US"/>
+        </w:rPr>
+        <w:t>Änderungen</w:t>
+      </w:r>
+      <w:proofErr w:type="spellEnd"/>
+      <w:r>
+        <w:rPr>
+          <w:lang w:val="en-US"/>
+        </w:rPr>
+        <w:t xml:space="preserve"> von </w:t>
+      </w:r>
+      <w:r>
+        <w:rPr>
+          <w:i/>
+          <w:iCs/>
+          <w:lang w:val="en-US"/>
+        </w:rPr>
+        <w:t xml:space="preserve">origin </w:t>
+      </w:r>
+      <w:proofErr w:type="spellStart"/>
+      <w:r>
+        <w:rPr>
+          <w:lang w:val="en-US"/>
+        </w:rPr>
+        <w:t>upzudaten</w:t>
+      </w:r>
+      <w:proofErr w:type="spellEnd"/>
+      <w:r>
+        <w:rPr>
+          <w:i/>
+          <w:iCs/>
+          <w:lang w:val="en-US"/>
+        </w:rPr>
+        <w:t xml:space="preserve">. </w:t>
+      </w:r>
+      <w:proofErr w:type="spellStart"/>
+      <w:r>
+        <w:rPr>
+          <w:lang w:val="en-US"/>
+        </w:rPr>
+        <w:t>Erweitert</w:t>
+      </w:r>
+      <w:proofErr w:type="spellEnd"/>
+      <w:r>
+        <w:rPr>
+          <w:lang w:val="en-US"/>
+        </w:rPr>
+        <w:t xml:space="preserve"> </w:t>
+      </w:r>
+      <w:proofErr w:type="spellStart"/>
+      <w:r>
+        <w:rPr>
+          <w:lang w:val="en-US"/>
+        </w:rPr>
+        <w:t>mit</w:t>
+      </w:r>
+      <w:proofErr w:type="spellEnd"/>
+      <w:r>
+        <w:rPr>
+          <w:lang w:val="en-US"/>
+        </w:rPr>
+        <w:t xml:space="preserve"> –all </w:t>
+      </w:r>
+      <w:proofErr w:type="spellStart"/>
+      <w:r>
+        <w:rPr>
+          <w:lang w:val="en-US"/>
+        </w:rPr>
+        <w:t>werde</w:t>
+      </w:r>
+      <w:proofErr w:type="spellEnd"/>
+      <w:r>
+        <w:rPr>
+          <w:lang w:val="en-US"/>
+        </w:rPr>
+        <w:t xml:space="preserve"> </w:t>
+      </w:r>
+      <w:proofErr w:type="spellStart"/>
+      <w:r>
+        <w:rPr>
+          <w:lang w:val="en-US"/>
+        </w:rPr>
+        <w:t>alle</w:t>
+      </w:r>
+      <w:proofErr w:type="spellEnd"/>
+      <w:r>
+        <w:rPr>
+          <w:lang w:val="en-US"/>
+        </w:rPr>
+        <w:t xml:space="preserve"> </w:t>
+      </w:r>
+      <w:proofErr w:type="spellStart"/>
+      <w:r>
+        <w:rPr>
+          <w:lang w:val="en-US"/>
+        </w:rPr>
+        <w:t>Pfade</w:t>
+      </w:r>
+      <w:proofErr w:type="spellEnd"/>
+      <w:r>
+        <w:rPr>
+          <w:lang w:val="en-US"/>
+        </w:rPr>
+        <w:t xml:space="preserve"> </w:t>
+      </w:r>
+      <w:proofErr w:type="spellStart"/>
+      <w:r>
+        <w:rPr>
+          <w:lang w:val="en-US"/>
+        </w:rPr>
+        <w:t>abgeglichen</w:t>
+      </w:r>
+      <w:proofErr w:type="spellEnd"/>
+      <w:r>
+        <w:rPr>
+          <w:lang w:val="en-US"/>
+        </w:rPr>
+        <w:t xml:space="preserve">, </w:t>
+      </w:r>
+      <w:proofErr w:type="spellStart"/>
+      <w:r>
+        <w:rPr>
+          <w:lang w:val="en-US"/>
+        </w:rPr>
+        <w:t>mit</w:t>
+      </w:r>
+      <w:proofErr w:type="spellEnd"/>
+      <w:r>
+        <w:rPr>
+          <w:lang w:val="en-US"/>
+        </w:rPr>
+        <w:t xml:space="preserve"> </w:t>
+      </w:r>
+      <w:r>
+        <w:rPr>
+          <w:b/>
+          <w:bCs/>
+          <w:i/>
+          <w:iCs/>
+          <w:lang w:val="en-US"/>
+        </w:rPr>
+        <w:t>git pull origin master</w:t>
+      </w:r>
+      <w:r>
+        <w:rPr>
+          <w:lang w:val="en-US"/>
+        </w:rPr>
+        <w:t xml:space="preserve"> </w:t>
+      </w:r>
+      <w:proofErr w:type="spellStart"/>
+      <w:r>
+        <w:rPr>
+          <w:lang w:val="en-US"/>
+        </w:rPr>
+        <w:t>wird</w:t>
+      </w:r>
+      <w:proofErr w:type="spellEnd"/>
+      <w:r>
+        <w:rPr>
+          <w:lang w:val="en-US"/>
+        </w:rPr>
+        <w:t xml:space="preserve"> </w:t>
+      </w:r>
+      <w:proofErr w:type="spellStart"/>
+      <w:r>
+        <w:rPr>
+          <w:lang w:val="en-US"/>
+        </w:rPr>
+        <w:t>nur</w:t>
+      </w:r>
+      <w:proofErr w:type="spellEnd"/>
+      <w:r>
+        <w:rPr>
+          <w:lang w:val="en-US"/>
+        </w:rPr>
+        <w:t xml:space="preserve"> </w:t>
+      </w:r>
+      <w:r>
+        <w:rPr>
+          <w:i/>
+          <w:iCs/>
+          <w:lang w:val="en-US"/>
+        </w:rPr>
+        <w:t xml:space="preserve">master </w:t>
+      </w:r>
+      <w:proofErr w:type="spellStart"/>
+      <w:r>
+        <w:rPr>
+          <w:lang w:val="en-US"/>
+        </w:rPr>
+        <w:t>abgeglichen</w:t>
+      </w:r>
+      <w:proofErr w:type="spellEnd"/>
+      <w:r>
+        <w:rPr>
+          <w:lang w:val="en-US"/>
+        </w:rPr>
+        <w:t xml:space="preserve"> und falls </w:t>
+      </w:r>
+      <w:proofErr w:type="spellStart"/>
+      <w:r>
+        <w:rPr>
+          <w:lang w:val="en-US"/>
+        </w:rPr>
+        <w:t>vorhanden</w:t>
+      </w:r>
+      <w:proofErr w:type="spellEnd"/>
+      <w:r>
+        <w:rPr>
+          <w:lang w:val="en-US"/>
+        </w:rPr>
+        <w:t xml:space="preserve"> </w:t>
+      </w:r>
+      <w:proofErr w:type="spellStart"/>
+      <w:r>
+        <w:rPr>
+          <w:lang w:val="en-US"/>
+        </w:rPr>
+        <w:t>mit</w:t>
+      </w:r>
+      <w:proofErr w:type="spellEnd"/>
+      <w:r>
+        <w:rPr>
+          <w:lang w:val="en-US"/>
+        </w:rPr>
+        <w:t xml:space="preserve"> dem </w:t>
+      </w:r>
+      <w:proofErr w:type="spellStart"/>
+      <w:r>
+        <w:rPr>
+          <w:lang w:val="en-US"/>
+        </w:rPr>
+        <w:t>lokalen</w:t>
+      </w:r>
+      <w:proofErr w:type="spellEnd"/>
+      <w:r>
+        <w:rPr>
+          <w:lang w:val="en-US"/>
+        </w:rPr>
+        <w:t xml:space="preserve"> Stand </w:t>
+      </w:r>
+      <w:proofErr w:type="spellStart"/>
+      <w:r>
+        <w:rPr>
+          <w:lang w:val="en-US"/>
+        </w:rPr>
+        <w:t>zusammengeführt</w:t>
+      </w:r>
+      <w:proofErr w:type="spellEnd"/>
+      <w:r>
+        <w:rPr>
+          <w:lang w:val="en-US"/>
+        </w:rPr>
+        <w:t xml:space="preserve">. Da es </w:t>
+      </w:r>
+      <w:proofErr w:type="spellStart"/>
+      <w:r>
+        <w:rPr>
+          <w:lang w:val="en-US"/>
+        </w:rPr>
+        <w:t>hierbei</w:t>
+      </w:r>
+      <w:proofErr w:type="spellEnd"/>
+      <w:r>
+        <w:rPr>
+          <w:lang w:val="en-US"/>
+        </w:rPr>
+        <w:t xml:space="preserve"> </w:t>
+      </w:r>
+      <w:proofErr w:type="spellStart"/>
+      <w:r>
+        <w:rPr>
+          <w:lang w:val="en-US"/>
+        </w:rPr>
+        <w:t>zu</w:t>
+      </w:r>
+      <w:proofErr w:type="spellEnd"/>
+      <w:r>
+        <w:rPr>
+          <w:lang w:val="en-US"/>
+        </w:rPr>
+        <w:t xml:space="preserve"> </w:t>
+      </w:r>
+      <w:proofErr w:type="spellStart"/>
+      <w:r>
+        <w:rPr>
+          <w:lang w:val="en-US"/>
+        </w:rPr>
+        <w:t>Konflikten</w:t>
+      </w:r>
+      <w:proofErr w:type="spellEnd"/>
+      <w:r>
+        <w:rPr>
+          <w:lang w:val="en-US"/>
+        </w:rPr>
+        <w:t xml:space="preserve"> </w:t>
+      </w:r>
+      <w:proofErr w:type="spellStart"/>
+      <w:r>
+        <w:rPr>
+          <w:lang w:val="en-US"/>
+        </w:rPr>
+        <w:t>kommen</w:t>
+      </w:r>
+      <w:proofErr w:type="spellEnd"/>
+      <w:r>
+        <w:rPr>
+          <w:lang w:val="en-US"/>
+        </w:rPr>
+        <w:t xml:space="preserve"> </w:t>
+      </w:r>
+      <w:proofErr w:type="spellStart"/>
+      <w:r>
+        <w:rPr>
+          <w:lang w:val="en-US"/>
+        </w:rPr>
+        <w:t>kann</w:t>
+      </w:r>
+      <w:proofErr w:type="spellEnd"/>
+      <w:r>
+        <w:rPr>
+          <w:lang w:val="en-US"/>
+        </w:rPr>
+        <w:t xml:space="preserve">, </w:t>
+      </w:r>
+      <w:proofErr w:type="spellStart"/>
+      <w:r>
+        <w:rPr>
+          <w:lang w:val="en-US"/>
+        </w:rPr>
+        <w:t>sollte</w:t>
+      </w:r>
+      <w:proofErr w:type="spellEnd"/>
+      <w:r>
+        <w:rPr>
+          <w:lang w:val="en-US"/>
+        </w:rPr>
+        <w:t xml:space="preserve"> man </w:t>
+      </w:r>
+      <w:proofErr w:type="spellStart"/>
+      <w:r>
+        <w:rPr>
+          <w:lang w:val="en-US"/>
+        </w:rPr>
+        <w:t>nur</w:t>
+      </w:r>
+      <w:proofErr w:type="spellEnd"/>
+      <w:r>
+        <w:rPr>
+          <w:lang w:val="en-US"/>
+        </w:rPr>
+        <w:t xml:space="preserve"> den </w:t>
+      </w:r>
+      <w:r>
+        <w:rPr>
+          <w:i/>
+          <w:iCs/>
+          <w:lang w:val="en-US"/>
+        </w:rPr>
+        <w:t xml:space="preserve">pull </w:t>
+      </w:r>
+      <w:proofErr w:type="spellStart"/>
+      <w:r>
+        <w:rPr>
+          <w:lang w:val="en-US"/>
+        </w:rPr>
+        <w:t>Befehl</w:t>
+      </w:r>
+      <w:proofErr w:type="spellEnd"/>
+      <w:r>
+        <w:rPr>
+          <w:lang w:val="en-US"/>
+        </w:rPr>
+        <w:t xml:space="preserve"> </w:t>
+      </w:r>
+      <w:proofErr w:type="spellStart"/>
+      <w:r>
+        <w:rPr>
+          <w:lang w:val="en-US"/>
+        </w:rPr>
+        <w:t>aussführen</w:t>
+      </w:r>
+      <w:proofErr w:type="spellEnd"/>
+      <w:r>
+        <w:rPr>
+          <w:lang w:val="en-US"/>
+        </w:rPr>
+        <w:t xml:space="preserve">, </w:t>
+      </w:r>
+      <w:proofErr w:type="spellStart"/>
+      <w:r>
+        <w:rPr>
+          <w:lang w:val="en-US"/>
+        </w:rPr>
+        <w:t>wenn</w:t>
+      </w:r>
+      <w:proofErr w:type="spellEnd"/>
+      <w:r>
+        <w:rPr>
+          <w:lang w:val="en-US"/>
+        </w:rPr>
+        <w:t xml:space="preserve"> man </w:t>
+      </w:r>
+      <w:proofErr w:type="spellStart"/>
+      <w:r>
+        <w:rPr>
+          <w:lang w:val="en-US"/>
+        </w:rPr>
+        <w:t>eine</w:t>
+      </w:r>
+      <w:proofErr w:type="spellEnd"/>
+      <w:r>
+        <w:rPr>
+          <w:lang w:val="en-US"/>
+        </w:rPr>
+        <w:t xml:space="preserve"> </w:t>
+      </w:r>
+      <w:proofErr w:type="spellStart"/>
+      <w:r>
+        <w:rPr>
+          <w:lang w:val="en-US"/>
+        </w:rPr>
+        <w:t>frische</w:t>
+      </w:r>
+      <w:proofErr w:type="spellEnd"/>
+      <w:r>
+        <w:rPr>
+          <w:lang w:val="en-US"/>
+        </w:rPr>
+        <w:t xml:space="preserve"> </w:t>
+      </w:r>
+      <w:proofErr w:type="spellStart"/>
+      <w:r>
+        <w:rPr>
+          <w:lang w:val="en-US"/>
+        </w:rPr>
+        <w:t>Arbeitskopie</w:t>
+      </w:r>
+      <w:proofErr w:type="spellEnd"/>
+      <w:r>
+        <w:rPr>
+          <w:lang w:val="en-US"/>
+        </w:rPr>
+        <w:t xml:space="preserve"> </w:t>
+      </w:r>
+      <w:proofErr w:type="spellStart"/>
+      <w:r>
+        <w:rPr>
+          <w:lang w:val="en-US"/>
+        </w:rPr>
+        <w:t>besitzt</w:t>
+      </w:r>
+      <w:proofErr w:type="spellEnd"/>
+      <w:r>
+        <w:rPr>
+          <w:lang w:val="en-US"/>
+        </w:rPr>
+        <w:t xml:space="preserve">, </w:t>
+      </w:r>
+      <w:proofErr w:type="spellStart"/>
+      <w:r>
+        <w:rPr>
+          <w:lang w:val="en-US"/>
+        </w:rPr>
+        <w:t>beziehungsweise</w:t>
+      </w:r>
+      <w:proofErr w:type="spellEnd"/>
+      <w:r>
+        <w:rPr>
+          <w:lang w:val="en-US"/>
+        </w:rPr>
+        <w:t xml:space="preserve">, </w:t>
+      </w:r>
+      <w:proofErr w:type="spellStart"/>
+      <w:r>
+        <w:rPr>
+          <w:lang w:val="en-US"/>
+        </w:rPr>
+        <w:t>alle</w:t>
+      </w:r>
+      <w:proofErr w:type="spellEnd"/>
+      <w:r>
+        <w:rPr>
+          <w:lang w:val="en-US"/>
+        </w:rPr>
+        <w:t xml:space="preserve"> </w:t>
+      </w:r>
+      <w:proofErr w:type="spellStart"/>
+      <w:r>
+        <w:rPr>
+          <w:lang w:val="en-US"/>
+        </w:rPr>
+        <w:t>Änderungen</w:t>
+      </w:r>
+      <w:proofErr w:type="spellEnd"/>
+      <w:r>
+        <w:rPr>
+          <w:lang w:val="en-US"/>
+        </w:rPr>
+        <w:t xml:space="preserve"> </w:t>
+      </w:r>
+      <w:proofErr w:type="spellStart"/>
+      <w:r>
+        <w:rPr>
+          <w:lang w:val="en-US"/>
+        </w:rPr>
+        <w:t>commited</w:t>
+      </w:r>
+      <w:proofErr w:type="spellEnd"/>
+      <w:r>
+        <w:rPr>
+          <w:lang w:val="en-US"/>
+        </w:rPr>
+        <w:t xml:space="preserve"> hat</w:t>
+      </w:r>
+      <w:r>
+        <w:rPr>
+          <w:i/>
+          <w:iCs/>
+          <w:lang w:val="en-US"/>
+        </w:rPr>
+        <w:t xml:space="preserve">. </w:t>
+      </w:r>
+      <w:r>
+        <w:rPr>
+          <w:lang w:val="en-US"/>
+        </w:rPr>
+        <w:t xml:space="preserve">Will man </w:t>
+      </w:r>
+      <w:proofErr w:type="spellStart"/>
+      <w:r>
+        <w:rPr>
+          <w:lang w:val="en-US"/>
+        </w:rPr>
+        <w:t>sich</w:t>
+      </w:r>
+      <w:proofErr w:type="spellEnd"/>
+      <w:r>
+        <w:rPr>
+          <w:lang w:val="en-US"/>
+        </w:rPr>
+        <w:t xml:space="preserve"> </w:t>
+      </w:r>
+      <w:proofErr w:type="spellStart"/>
+      <w:r>
+        <w:rPr>
+          <w:lang w:val="en-US"/>
+        </w:rPr>
+        <w:t>nur</w:t>
+      </w:r>
+      <w:proofErr w:type="spellEnd"/>
+      <w:r>
+        <w:rPr>
+          <w:lang w:val="en-US"/>
+        </w:rPr>
+        <w:t xml:space="preserve"> </w:t>
+      </w:r>
+      <w:proofErr w:type="spellStart"/>
+      <w:r>
+        <w:rPr>
+          <w:lang w:val="en-US"/>
+        </w:rPr>
+        <w:t>über</w:t>
+      </w:r>
+      <w:proofErr w:type="spellEnd"/>
+      <w:r>
+        <w:rPr>
+          <w:lang w:val="en-US"/>
+        </w:rPr>
+        <w:t xml:space="preserve"> </w:t>
+      </w:r>
+      <w:proofErr w:type="spellStart"/>
+      <w:r>
+        <w:rPr>
+          <w:lang w:val="en-US"/>
+        </w:rPr>
+        <w:t>Neuerungen</w:t>
+      </w:r>
+      <w:proofErr w:type="spellEnd"/>
+      <w:r>
+        <w:rPr>
+          <w:lang w:val="en-US"/>
+        </w:rPr>
+        <w:t xml:space="preserve"> </w:t>
+      </w:r>
+      <w:proofErr w:type="spellStart"/>
+      <w:r>
+        <w:rPr>
+          <w:lang w:val="en-US"/>
+        </w:rPr>
+        <w:t>informieren</w:t>
+      </w:r>
+      <w:proofErr w:type="spellEnd"/>
+      <w:r>
+        <w:rPr>
+          <w:lang w:val="en-US"/>
+        </w:rPr>
+        <w:t xml:space="preserve"> </w:t>
+      </w:r>
+      <w:proofErr w:type="spellStart"/>
+      <w:r>
+        <w:rPr>
+          <w:lang w:val="en-US"/>
+        </w:rPr>
+        <w:t>ohne</w:t>
+      </w:r>
+      <w:proofErr w:type="spellEnd"/>
+      <w:r>
+        <w:rPr>
+          <w:lang w:val="en-US"/>
+        </w:rPr>
+        <w:t xml:space="preserve"> </w:t>
+      </w:r>
+      <w:proofErr w:type="spellStart"/>
+      <w:r>
+        <w:rPr>
+          <w:lang w:val="en-US"/>
+        </w:rPr>
+        <w:t>Änderungen</w:t>
+      </w:r>
+      <w:proofErr w:type="spellEnd"/>
+      <w:r>
+        <w:rPr>
+          <w:lang w:val="en-US"/>
+        </w:rPr>
+        <w:t xml:space="preserve"> local </w:t>
+      </w:r>
+      <w:proofErr w:type="spellStart"/>
+      <w:r>
+        <w:rPr>
+          <w:lang w:val="en-US"/>
+        </w:rPr>
+        <w:t>vorzunehmen</w:t>
+      </w:r>
+      <w:proofErr w:type="spellEnd"/>
+      <w:r>
+        <w:rPr>
+          <w:lang w:val="en-US"/>
+        </w:rPr>
+        <w:t xml:space="preserve">, </w:t>
+      </w:r>
+      <w:proofErr w:type="spellStart"/>
+      <w:r>
+        <w:rPr>
+          <w:lang w:val="en-US"/>
+        </w:rPr>
+        <w:t>sollte</w:t>
+      </w:r>
+      <w:proofErr w:type="spellEnd"/>
+      <w:r>
+        <w:rPr>
+          <w:lang w:val="en-US"/>
+        </w:rPr>
+        <w:t xml:space="preserve"> </w:t>
+      </w:r>
+      <w:r>
+        <w:rPr>
+          <w:i/>
+          <w:iCs/>
+          <w:lang w:val="en-US"/>
+        </w:rPr>
+        <w:t>fetch</w:t>
+      </w:r>
+      <w:r>
+        <w:rPr>
+          <w:lang w:val="en-US"/>
+        </w:rPr>
+        <w:t xml:space="preserve"> </w:t>
+      </w:r>
+      <w:proofErr w:type="spellStart"/>
+      <w:r>
+        <w:rPr>
+          <w:lang w:val="en-US"/>
+        </w:rPr>
+        <w:t>nutzen</w:t>
+      </w:r>
+      <w:proofErr w:type="spellEnd"/>
+      <w:r>
+        <w:rPr>
+          <w:lang w:val="en-US"/>
+        </w:rPr>
+        <w:t>.</w:t>
+      </w:r>
+    </w:p>
+    <w:p>
+      <w:pPr>
+        <w:rPr>
+          <w:lang w:val="en-US"/>
+        </w:rPr>
+      </w:pPr>
+      <w:r>
+        <w:rPr>
+          <w:lang w:val="en-US"/>
+        </w:rPr>
+        <w:t>Fetch</w:t>
+      </w:r>
+    </w:p>
+    <w:p>
+      <w:pPr>
+        <w:rPr>
+          <w:lang w:val="en-US"/>
+        </w:rPr>
+      </w:pPr>
+      <w:proofErr w:type="spellStart"/>
+      <w:r>
+        <w:rPr>
+          <w:lang w:val="en-US"/>
+        </w:rPr>
+        <w:t>Mit</w:t>
+      </w:r>
+      <w:proofErr w:type="spellEnd"/>
+      <w:r>
+        <w:rPr>
+          <w:lang w:val="en-US"/>
+        </w:rPr>
+        <w:t xml:space="preserve"> </w:t>
+      </w:r>
+      <w:r>
+        <w:rPr>
+          <w:b/>
+          <w:bCs/>
+          <w:i/>
+          <w:iCs/>
+          <w:lang w:val="en-US"/>
+        </w:rPr>
+        <w:t xml:space="preserve">git fetch </w:t>
+      </w:r>
+      <w:proofErr w:type="spellStart"/>
+      <w:r>
+        <w:rPr>
+          <w:lang w:val="en-US"/>
+        </w:rPr>
+        <w:t>wird</w:t>
+      </w:r>
+      <w:proofErr w:type="spellEnd"/>
+      <w:r>
+        <w:rPr>
+          <w:lang w:val="en-US"/>
+        </w:rPr>
+        <w:t xml:space="preserve"> </w:t>
+      </w:r>
+      <w:proofErr w:type="spellStart"/>
+      <w:r>
+        <w:rPr>
+          <w:lang w:val="en-US"/>
+        </w:rPr>
+        <w:t>ebenfalls</w:t>
+      </w:r>
+      <w:proofErr w:type="spellEnd"/>
+      <w:r>
+        <w:rPr>
+          <w:lang w:val="en-US"/>
+        </w:rPr>
+        <w:t xml:space="preserve"> </w:t>
+      </w:r>
+      <w:r>
+        <w:rPr>
+          <w:i/>
+          <w:iCs/>
+          <w:lang w:val="en-US"/>
+        </w:rPr>
+        <w:t>origin</w:t>
+      </w:r>
+      <w:r>
+        <w:rPr>
+          <w:lang w:val="en-US"/>
+        </w:rPr>
+        <w:t xml:space="preserve"> </w:t>
+      </w:r>
+      <w:proofErr w:type="spellStart"/>
+      <w:r>
+        <w:rPr>
+          <w:lang w:val="en-US"/>
+        </w:rPr>
+        <w:t>mit</w:t>
+      </w:r>
+      <w:proofErr w:type="spellEnd"/>
+      <w:r>
+        <w:rPr>
+          <w:lang w:val="en-US"/>
+        </w:rPr>
+        <w:t xml:space="preserve"> dem </w:t>
+      </w:r>
+      <w:proofErr w:type="spellStart"/>
+      <w:r>
+        <w:rPr>
+          <w:lang w:val="en-US"/>
+        </w:rPr>
+        <w:t>lokalen</w:t>
+      </w:r>
+      <w:proofErr w:type="spellEnd"/>
+      <w:r>
+        <w:rPr>
+          <w:lang w:val="en-US"/>
+        </w:rPr>
+        <w:t xml:space="preserve"> Stand </w:t>
+      </w:r>
+      <w:proofErr w:type="spellStart"/>
+      <w:r>
+        <w:rPr>
+          <w:lang w:val="en-US"/>
+        </w:rPr>
+        <w:t>abgeglichen</w:t>
+      </w:r>
+      <w:proofErr w:type="spellEnd"/>
+      <w:r>
+        <w:rPr>
+          <w:lang w:val="en-US"/>
+        </w:rPr>
+        <w:t xml:space="preserve">, </w:t>
+      </w:r>
+      <w:proofErr w:type="spellStart"/>
+      <w:r>
+        <w:rPr>
+          <w:lang w:val="en-US"/>
+        </w:rPr>
+        <w:t>allerdings</w:t>
+      </w:r>
+      <w:proofErr w:type="spellEnd"/>
+      <w:r>
+        <w:rPr>
+          <w:lang w:val="en-US"/>
+        </w:rPr>
+        <w:t xml:space="preserve"> </w:t>
+      </w:r>
+      <w:proofErr w:type="spellStart"/>
+      <w:r>
+        <w:rPr>
+          <w:lang w:val="en-US"/>
+        </w:rPr>
+        <w:t>werden</w:t>
+      </w:r>
+      <w:proofErr w:type="spellEnd"/>
+      <w:r>
+        <w:rPr>
+          <w:lang w:val="en-US"/>
+        </w:rPr>
+        <w:t xml:space="preserve"> nun </w:t>
+      </w:r>
+      <w:proofErr w:type="spellStart"/>
+      <w:r>
+        <w:rPr>
+          <w:lang w:val="en-US"/>
+        </w:rPr>
+        <w:t>Änderungen</w:t>
+      </w:r>
+      <w:proofErr w:type="spellEnd"/>
+      <w:r>
+        <w:rPr>
+          <w:lang w:val="en-US"/>
+        </w:rPr>
+        <w:t xml:space="preserve"> </w:t>
+      </w:r>
+      <w:proofErr w:type="spellStart"/>
+      <w:r>
+        <w:rPr>
+          <w:lang w:val="en-US"/>
+        </w:rPr>
+        <w:t>angezeigt</w:t>
+      </w:r>
+      <w:proofErr w:type="spellEnd"/>
+      <w:r>
+        <w:rPr>
+          <w:lang w:val="en-US"/>
+        </w:rPr>
+        <w:t xml:space="preserve"> und </w:t>
+      </w:r>
+      <w:proofErr w:type="spellStart"/>
+      <w:r>
+        <w:rPr>
+          <w:lang w:val="en-US"/>
+        </w:rPr>
+        <w:t>nicht</w:t>
+      </w:r>
+      <w:proofErr w:type="spellEnd"/>
+      <w:r>
+        <w:rPr>
+          <w:lang w:val="en-US"/>
+        </w:rPr>
+        <w:t xml:space="preserve"> </w:t>
+      </w:r>
+      <w:proofErr w:type="spellStart"/>
+      <w:r>
+        <w:rPr>
+          <w:lang w:val="en-US"/>
+        </w:rPr>
+        <w:t>automatisch</w:t>
+      </w:r>
+      <w:proofErr w:type="spellEnd"/>
+      <w:r>
+        <w:rPr>
+          <w:lang w:val="en-US"/>
+        </w:rPr>
+        <w:t xml:space="preserve"> </w:t>
+      </w:r>
+      <w:proofErr w:type="spellStart"/>
+      <w:r>
+        <w:rPr>
+          <w:lang w:val="en-US"/>
+        </w:rPr>
+        <w:t>versucht</w:t>
+      </w:r>
+      <w:proofErr w:type="spellEnd"/>
+      <w:r>
+        <w:rPr>
+          <w:lang w:val="en-US"/>
+        </w:rPr>
+        <w:t xml:space="preserve"> </w:t>
+      </w:r>
+      <w:proofErr w:type="spellStart"/>
+      <w:r>
+        <w:rPr>
+          <w:lang w:val="en-US"/>
+        </w:rPr>
+        <w:t>diese</w:t>
+      </w:r>
+      <w:proofErr w:type="spellEnd"/>
+      <w:r>
+        <w:rPr>
+          <w:lang w:val="en-US"/>
+        </w:rPr>
+        <w:t xml:space="preserve"> </w:t>
+      </w:r>
+      <w:proofErr w:type="spellStart"/>
+      <w:r>
+        <w:rPr>
+          <w:lang w:val="en-US"/>
+        </w:rPr>
+        <w:t>auch</w:t>
+      </w:r>
+      <w:proofErr w:type="spellEnd"/>
+      <w:r>
+        <w:rPr>
+          <w:lang w:val="en-US"/>
+        </w:rPr>
+        <w:t xml:space="preserve"> </w:t>
+      </w:r>
+      <w:proofErr w:type="spellStart"/>
+      <w:r>
+        <w:rPr>
+          <w:lang w:val="en-US"/>
+        </w:rPr>
+        <w:t>zu</w:t>
+      </w:r>
+      <w:proofErr w:type="spellEnd"/>
+      <w:r>
+        <w:rPr>
+          <w:lang w:val="en-US"/>
+        </w:rPr>
+        <w:t xml:space="preserve"> </w:t>
+      </w:r>
+      <w:proofErr w:type="spellStart"/>
+      <w:r>
+        <w:rPr>
+          <w:lang w:val="en-US"/>
+        </w:rPr>
+        <w:t>integrieren</w:t>
+      </w:r>
+      <w:proofErr w:type="spellEnd"/>
+      <w:r>
+        <w:rPr>
+          <w:lang w:val="en-US"/>
+        </w:rPr>
+        <w:t xml:space="preserve">. </w:t>
+      </w:r>
+      <w:proofErr w:type="spellStart"/>
+      <w:r>
+        <w:rPr>
+          <w:lang w:val="en-US"/>
+        </w:rPr>
+        <w:t>Beide</w:t>
+      </w:r>
+      <w:proofErr w:type="spellEnd"/>
+      <w:r>
+        <w:rPr>
+          <w:lang w:val="en-US"/>
+        </w:rPr>
+        <w:t xml:space="preserve"> </w:t>
+      </w:r>
+      <w:proofErr w:type="spellStart"/>
+      <w:r>
+        <w:rPr>
+          <w:lang w:val="en-US"/>
+        </w:rPr>
+        <w:t>Befehle</w:t>
+      </w:r>
+      <w:proofErr w:type="spellEnd"/>
+      <w:r>
+        <w:rPr>
+          <w:lang w:val="en-US"/>
+        </w:rPr>
+        <w:t xml:space="preserve"> </w:t>
+      </w:r>
+      <w:proofErr w:type="gramStart"/>
+      <w:r>
+        <w:rPr>
+          <w:i/>
+          <w:iCs/>
+          <w:lang w:val="en-US"/>
+        </w:rPr>
+        <w:t xml:space="preserve">fetch </w:t>
+      </w:r>
+      <w:r>
+        <w:rPr>
+          <w:lang w:val="en-US"/>
+        </w:rPr>
+        <w:t xml:space="preserve"> und</w:t>
+      </w:r>
+      <w:proofErr w:type="gramEnd"/>
+      <w:r>
+        <w:rPr>
+          <w:lang w:val="en-US"/>
+        </w:rPr>
+        <w:t xml:space="preserve"> </w:t>
+      </w:r>
+      <w:r>
+        <w:rPr>
+          <w:i/>
+          <w:iCs/>
+          <w:lang w:val="en-US"/>
+        </w:rPr>
+        <w:t>pull</w:t>
+      </w:r>
+      <w:r>
+        <w:rPr>
+          <w:lang w:val="en-US"/>
+        </w:rPr>
+        <w:t xml:space="preserve"> </w:t>
+      </w:r>
+      <w:proofErr w:type="spellStart"/>
+      <w:r>
+        <w:rPr>
+          <w:lang w:val="en-US"/>
+        </w:rPr>
+        <w:t>haben</w:t>
+      </w:r>
+      <w:proofErr w:type="spellEnd"/>
+      <w:r>
+        <w:rPr>
+          <w:lang w:val="en-US"/>
+        </w:rPr>
+        <w:t xml:space="preserve"> z</w:t>
+      </w:r>
+      <w:proofErr w:type="spellStart"/>
+      <w:r>
+        <w:rPr>
+          <w:lang w:val="en-US"/>
+        </w:rPr>
+        <w:t>um</w:t>
+      </w:r>
+      <w:proofErr w:type="spellEnd"/>
+      <w:r>
+        <w:rPr>
+          <w:lang w:val="en-US"/>
+        </w:rPr>
+        <w:t xml:space="preserve"> </w:t>
+      </w:r>
+      <w:proofErr w:type="spellStart"/>
+      <w:r>
+        <w:rPr>
+          <w:lang w:val="en-US"/>
+        </w:rPr>
+        <w:t>Großteil</w:t>
+      </w:r>
+      <w:proofErr w:type="spellEnd"/>
+      <w:r>
+        <w:rPr>
+          <w:lang w:val="en-US"/>
+        </w:rPr>
+        <w:t xml:space="preserve"> die </w:t>
+      </w:r>
+      <w:proofErr w:type="spellStart"/>
+      <w:r>
+        <w:rPr>
+          <w:lang w:val="en-US"/>
+        </w:rPr>
+        <w:t>gleiche</w:t>
+      </w:r>
+      <w:proofErr w:type="spellEnd"/>
+      <w:r>
+        <w:rPr>
+          <w:lang w:val="en-US"/>
+        </w:rPr>
+        <w:t xml:space="preserve"> Syntax um </w:t>
+      </w:r>
+      <w:proofErr w:type="spellStart"/>
+      <w:r>
+        <w:rPr>
+          <w:lang w:val="en-US"/>
+        </w:rPr>
+        <w:t>einzelne</w:t>
+      </w:r>
+      <w:proofErr w:type="spellEnd"/>
+      <w:r>
+        <w:rPr>
+          <w:lang w:val="en-US"/>
+        </w:rPr>
+        <w:t xml:space="preserve"> </w:t>
+      </w:r>
+      <w:proofErr w:type="spellStart"/>
+      <w:r>
+        <w:rPr>
+          <w:lang w:val="en-US"/>
+        </w:rPr>
+        <w:t>Pfade</w:t>
+      </w:r>
+      <w:proofErr w:type="spellEnd"/>
+      <w:r>
+        <w:rPr>
+          <w:lang w:val="en-US"/>
+        </w:rPr>
+        <w:t xml:space="preserve"> </w:t>
+      </w:r>
+      <w:proofErr w:type="spellStart"/>
+      <w:r>
+        <w:rPr>
+          <w:lang w:val="en-US"/>
+        </w:rPr>
+        <w:t>oder</w:t>
+      </w:r>
+      <w:proofErr w:type="spellEnd"/>
+      <w:r>
+        <w:rPr>
+          <w:lang w:val="en-US"/>
+        </w:rPr>
+        <w:t xml:space="preserve"> </w:t>
+      </w:r>
+      <w:proofErr w:type="spellStart"/>
+      <w:r>
+        <w:rPr>
+          <w:lang w:val="en-US"/>
+        </w:rPr>
+        <w:t>spezielle</w:t>
+      </w:r>
+      <w:proofErr w:type="spellEnd"/>
+      <w:r>
+        <w:rPr>
+          <w:lang w:val="en-US"/>
+        </w:rPr>
+        <w:t xml:space="preserve"> </w:t>
+      </w:r>
+      <w:r>
+        <w:rPr>
+          <w:i/>
+          <w:iCs/>
+          <w:lang w:val="en-US"/>
+        </w:rPr>
+        <w:t>remote</w:t>
+      </w:r>
+      <w:r>
+        <w:rPr>
+          <w:lang w:val="en-US"/>
+        </w:rPr>
+        <w:t xml:space="preserve"> Server </w:t>
+      </w:r>
+      <w:proofErr w:type="spellStart"/>
+      <w:r>
+        <w:rPr>
+          <w:lang w:val="en-US"/>
+        </w:rPr>
+        <w:t>als</w:t>
+      </w:r>
+      <w:proofErr w:type="spellEnd"/>
+      <w:r>
+        <w:rPr>
+          <w:lang w:val="en-US"/>
+        </w:rPr>
+        <w:t xml:space="preserve"> </w:t>
+      </w:r>
+      <w:proofErr w:type="spellStart"/>
+      <w:r>
+        <w:rPr>
+          <w:lang w:val="en-US"/>
+        </w:rPr>
+        <w:t>Referenz</w:t>
+      </w:r>
+      <w:proofErr w:type="spellEnd"/>
+      <w:r>
+        <w:rPr>
+          <w:lang w:val="en-US"/>
+        </w:rPr>
+        <w:t xml:space="preserve"> </w:t>
+      </w:r>
+      <w:proofErr w:type="spellStart"/>
+      <w:r>
+        <w:rPr>
+          <w:lang w:val="en-US"/>
+        </w:rPr>
+        <w:t>zu</w:t>
+      </w:r>
+      <w:proofErr w:type="spellEnd"/>
+      <w:r>
+        <w:rPr>
+          <w:lang w:val="en-US"/>
+        </w:rPr>
+        <w:t xml:space="preserve"> </w:t>
+      </w:r>
+      <w:proofErr w:type="spellStart"/>
+      <w:r>
+        <w:rPr>
+          <w:lang w:val="en-US"/>
+        </w:rPr>
+        <w:t>verwenden</w:t>
+      </w:r>
+      <w:proofErr w:type="spellEnd"/>
+      <w:r>
+        <w:rPr>
+          <w:lang w:val="en-US"/>
+        </w:rPr>
+        <w:t>.</w:t>
+      </w:r>
     </w:p>
     <w:sectPr>
       <w:pgSz w:w="11906" w:h="16838"/>
@@ -1858,12 +4000,23 @@
     <w:name w:val="Hyperlink"/>
     <w:basedOn w:val="Absatz-Standardschriftart"/>
     <w:uiPriority w:val="99"/>
-    <w:semiHidden/>
     <w:unhideWhenUsed/>
     <w:rsid w:val="005870F2"/>
     <w:rPr>
       <w:color w:val="0000FF"/>
       <w:u w:val="single"/>
+    </w:rPr>
+  </w:style>
+  <w:style w:type="character" w:styleId="NichtaufgelsteErwhnung">
+    <w:name w:val="Unresolved Mention"/>
+    <w:basedOn w:val="Absatz-Standardschriftart"/>
+    <w:uiPriority w:val="99"/>
+    <w:semiHidden/>
+    <w:unhideWhenUsed/>
+    <w:rsid w:val="00804FD0"/>
+    <w:rPr>
+      <w:color w:val="605E5C"/>
+      <w:shd w:val="clear" w:color="auto" w:fill="E1DFDD"/>
     </w:rPr>
   </w:style>
 </w:styles>

</xml_diff>